<commit_message>
Added test for jury pay dialog.
</commit_message>
<xml_diff>
--- a/tests/resources/Templates/Trial_Sentencing_Template.docx
+++ b/tests/resources/Templates/Trial_Sentencing_Template.docx
@@ -5030,59 +5030,39 @@
           <w:sz w:val="20"/>
           <w:szCs w:val="20"/>
         </w:rPr>
-        <w:t>Not possess/consume/purchase any alcoholic beverages or drugs of abuse.</w:t>
-      </w:r>
-    </w:p>
-    <w:p>
-      <w:pPr>
-        <w:widowControl/>
-        <w:autoSpaceDE/>
-        <w:autoSpaceDN/>
-        <w:adjustRightInd/>
-        <w:ind w:left="419"/>
-        <w:jc w:val="both"/>
-        <w:rPr>
-          <w:rFonts w:ascii="Palatino Linotype" w:hAnsi="Palatino Linotype"/>
-          <w:b/>
-          <w:bCs/>
-          <w:sz w:val="20"/>
-          <w:szCs w:val="20"/>
-        </w:rPr>
-      </w:pPr>
-    </w:p>
-    <w:p>
-      <w:pPr>
-        <w:widowControl/>
-        <w:autoSpaceDE/>
-        <w:autoSpaceDN/>
-        <w:adjustRightInd/>
-        <w:ind w:left="419"/>
-        <w:jc w:val="both"/>
-        <w:rPr>
-          <w:rFonts w:ascii="Palatino Linotype" w:hAnsi="Palatino Linotype"/>
-          <w:bCs/>
-          <w:sz w:val="20"/>
-          <w:szCs w:val="20"/>
-          <w:u w:val="single"/>
-        </w:rPr>
-      </w:pPr>
-      <w:r>
-        <w:rPr>
-          <w:rFonts w:ascii="Palatino Linotype" w:hAnsi="Palatino Linotype"/>
-          <w:bCs/>
-          <w:sz w:val="20"/>
-          <w:szCs w:val="20"/>
-          <w:u w:val="single"/>
-        </w:rPr>
-        <w:t>Additional Terms</w:t>
-      </w:r>
-      <w:r>
-        <w:rPr>
-          <w:rFonts w:ascii="Palatino Linotype" w:hAnsi="Palatino Linotype"/>
-          <w:sz w:val="20"/>
-          <w:szCs w:val="20"/>
-        </w:rPr>
-        <w:t xml:space="preserve">{% if community_control.not_within_500_feet_ordered is true %} </w:t>
+        <w:t>Not possess</w:t>
+      </w:r>
+      <w:r>
+        <w:rPr>
+          <w:rFonts w:ascii="Palatino Linotype" w:hAnsi="Palatino Linotype"/>
+          <w:sz w:val="20"/>
+          <w:szCs w:val="20"/>
+        </w:rPr>
+        <w:t xml:space="preserve">, </w:t>
+      </w:r>
+      <w:r>
+        <w:rPr>
+          <w:rFonts w:ascii="Palatino Linotype" w:hAnsi="Palatino Linotype"/>
+          <w:sz w:val="20"/>
+          <w:szCs w:val="20"/>
+        </w:rPr>
+        <w:t>consume</w:t>
+      </w:r>
+      <w:r>
+        <w:rPr>
+          <w:rFonts w:ascii="Palatino Linotype" w:hAnsi="Palatino Linotype"/>
+          <w:sz w:val="20"/>
+          <w:szCs w:val="20"/>
+        </w:rPr>
+        <w:t xml:space="preserve">, or </w:t>
+      </w:r>
+      <w:r>
+        <w:rPr>
+          <w:rFonts w:ascii="Palatino Linotype" w:hAnsi="Palatino Linotype"/>
+          <w:sz w:val="20"/>
+          <w:szCs w:val="20"/>
+        </w:rPr>
+        <w:t>purchase any alcoholic beverages or drugs of abuse.</w:t>
       </w:r>
     </w:p>
     <w:p>
@@ -5099,122 +5079,95 @@
         <w:jc w:val="both"/>
         <w:rPr>
           <w:rFonts w:ascii="Palatino Linotype" w:hAnsi="Palatino Linotype"/>
-          <w:sz w:val="20"/>
-          <w:szCs w:val="20"/>
-        </w:rPr>
-      </w:pPr>
-      <w:r>
-        <w:rPr>
-          <w:rFonts w:ascii="Palatino Linotype" w:hAnsi="Palatino Linotype"/>
-          <w:sz w:val="20"/>
-          <w:szCs w:val="20"/>
-        </w:rPr>
-        <w:t xml:space="preserve">Shall not come within 500 feet of </w:t>
-      </w:r>
-      <w:r>
-        <w:rPr>
-          <w:rFonts w:ascii="Palatino Linotype" w:hAnsi="Palatino Linotype"/>
-          <w:b/>
-          <w:sz w:val="20"/>
-          <w:szCs w:val="20"/>
-        </w:rPr>
-        <w:t>{{ community_control.not_within_500_feet_person }}</w:t>
-      </w:r>
-      <w:r>
-        <w:rPr>
-          <w:rFonts w:ascii="Palatino Linotype" w:hAnsi="Palatino Linotype"/>
-          <w:sz w:val="20"/>
-          <w:szCs w:val="20"/>
-        </w:rPr>
-        <w:t>.</w:t>
-      </w:r>
-      <w:r>
-        <w:rPr>
-          <w:rFonts w:ascii="Palatino Linotype" w:hAnsi="Palatino Linotype"/>
-          <w:sz w:val="20"/>
-          <w:szCs w:val="20"/>
-        </w:rPr>
-        <w:t>{% endif %}{% if community_control.no_contact_with_ordered is true %}</w:t>
-      </w:r>
-      <w:r>
-        <w:rPr>
-          <w:rFonts w:ascii="Palatino Linotype" w:hAnsi="Palatino Linotype"/>
-          <w:sz w:val="20"/>
-          <w:szCs w:val="20"/>
-        </w:rPr>
-        <w:t xml:space="preserve">  </w:t>
+          <w:b/>
+          <w:bCs/>
+          <w:sz w:val="20"/>
+          <w:szCs w:val="20"/>
+        </w:rPr>
+      </w:pPr>
+      <w:r>
+        <w:rPr>
+          <w:rFonts w:ascii="Palatino Linotype" w:hAnsi="Palatino Linotype"/>
+          <w:sz w:val="20"/>
+          <w:szCs w:val="20"/>
+        </w:rPr>
+        <w:t>Not</w:t>
+      </w:r>
+      <w:r>
+        <w:rPr>
+          <w:rFonts w:ascii="Palatino Linotype" w:hAnsi="Palatino Linotype"/>
+          <w:sz w:val="20"/>
+          <w:szCs w:val="20"/>
+        </w:rPr>
+        <w:t xml:space="preserve"> ship, transport, purcha</w:t>
+      </w:r>
+      <w:r>
+        <w:rPr>
+          <w:rFonts w:ascii="Palatino Linotype" w:hAnsi="Palatino Linotype"/>
+          <w:sz w:val="20"/>
+          <w:szCs w:val="20"/>
+        </w:rPr>
+        <w:t>se</w:t>
+      </w:r>
+      <w:r>
+        <w:rPr>
+          <w:rFonts w:ascii="Palatino Linotype" w:hAnsi="Palatino Linotype"/>
+          <w:sz w:val="20"/>
+          <w:szCs w:val="20"/>
+        </w:rPr>
+        <w:t>, possess, or own a firearm or ammunition.</w:t>
       </w:r>
     </w:p>
     <w:p>
       <w:pPr>
-        <w:pStyle w:val="ListParagraph"/>
-        <w:numPr>
-          <w:ilvl w:val="0"/>
-          <w:numId w:val="2"/>
-        </w:numPr>
-        <w:tabs>
-          <w:tab w:val="center" w:pos="4680"/>
-        </w:tabs>
+        <w:widowControl/>
+        <w:autoSpaceDE/>
+        <w:autoSpaceDN/>
+        <w:adjustRightInd/>
+        <w:ind w:left="419"/>
         <w:jc w:val="both"/>
         <w:rPr>
           <w:rFonts w:ascii="Palatino Linotype" w:hAnsi="Palatino Linotype"/>
-          <w:bCs/>
-          <w:sz w:val="20"/>
-          <w:szCs w:val="20"/>
-        </w:rPr>
-      </w:pPr>
-      <w:r>
-        <w:rPr>
-          <w:rFonts w:ascii="Palatino Linotype" w:hAnsi="Palatino Linotype"/>
-          <w:bCs/>
-          <w:sz w:val="20"/>
-          <w:szCs w:val="20"/>
-        </w:rPr>
-        <w:t xml:space="preserve">Defendant shall have no contact with </w:t>
-      </w:r>
-      <w:r>
-        <w:rPr>
-          <w:rFonts w:ascii="Palatino Linotype" w:hAnsi="Palatino Linotype"/>
-          <w:b/>
-          <w:bCs/>
-          <w:sz w:val="20"/>
-          <w:szCs w:val="20"/>
-        </w:rPr>
-        <w:t>{{ community_control.no_contact_with_person }}</w:t>
-      </w:r>
-      <w:r>
-        <w:rPr>
-          <w:rFonts w:ascii="Palatino Linotype" w:hAnsi="Palatino Linotype"/>
-          <w:bCs/>
-          <w:sz w:val="20"/>
-          <w:szCs w:val="20"/>
-        </w:rPr>
-        <w:t>.  Contact includes, but is not limited to, landline, cordless, cellular or digital telephone; text; instant messaging; fax; e-mail; voicemail; delivery service; social media; blogging; writings; electronic communications; posting a message; or communications by any other means directly or through another person.</w:t>
-      </w:r>
-      <w:r>
-        <w:rPr>
-          <w:rFonts w:ascii="Palatino Linotype" w:hAnsi="Palatino Linotype"/>
-          <w:bCs/>
-          <w:sz w:val="20"/>
-          <w:szCs w:val="20"/>
-        </w:rPr>
-        <w:t>{% endif %}</w:t>
-      </w:r>
-      <w:r>
-        <w:rPr>
-          <w:rFonts w:ascii="Palatino Linotype" w:hAnsi="Palatino Linotype"/>
-          <w:sz w:val="20"/>
-          <w:szCs w:val="20"/>
-        </w:rPr>
-        <w:t>{% if community_control.driver_intervention_program is true %}</w:t>
-      </w:r>
-      <w:r>
-        <w:rPr>
-          <w:rFonts w:ascii="Palatino Linotype" w:hAnsi="Palatino Linotype"/>
-          <w:sz w:val="20"/>
-          <w:szCs w:val="20"/>
-        </w:rPr>
-        <w:t xml:space="preserve">  </w:t>
+          <w:b/>
+          <w:bCs/>
+          <w:sz w:val="20"/>
+          <w:szCs w:val="20"/>
+        </w:rPr>
+      </w:pPr>
+    </w:p>
+    <w:p>
+      <w:pPr>
+        <w:widowControl/>
+        <w:autoSpaceDE/>
+        <w:autoSpaceDN/>
+        <w:adjustRightInd/>
+        <w:ind w:left="419"/>
+        <w:jc w:val="both"/>
+        <w:rPr>
+          <w:rFonts w:ascii="Palatino Linotype" w:hAnsi="Palatino Linotype"/>
+          <w:bCs/>
+          <w:sz w:val="20"/>
+          <w:szCs w:val="20"/>
+          <w:u w:val="single"/>
+        </w:rPr>
+      </w:pPr>
+      <w:r>
+        <w:rPr>
+          <w:rFonts w:ascii="Palatino Linotype" w:hAnsi="Palatino Linotype"/>
+          <w:bCs/>
+          <w:sz w:val="20"/>
+          <w:szCs w:val="20"/>
+          <w:u w:val="single"/>
+        </w:rPr>
+        <w:t>Additional Terms</w:t>
+      </w:r>
+      <w:r>
+        <w:rPr>
+          <w:rFonts w:ascii="Palatino Linotype" w:hAnsi="Palatino Linotype"/>
+          <w:sz w:val="20"/>
+          <w:szCs w:val="20"/>
+        </w:rPr>
+        <w:t xml:space="preserve">{% if community_control.not_within_500_feet_ordered is true %} </w:t>
       </w:r>
     </w:p>
     <w:p>
@@ -5238,72 +5191,115 @@
       <w:r>
         <w:rPr>
           <w:rFonts w:ascii="Palatino Linotype" w:hAnsi="Palatino Linotype"/>
-          <w:bCs/>
-          <w:sz w:val="20"/>
-          <w:szCs w:val="20"/>
-        </w:rPr>
-        <w:t>Within 90 days provide proof of completion of</w:t>
-      </w:r>
-      <w:r>
-        <w:rPr>
-          <w:rFonts w:ascii="Palatino Linotype" w:hAnsi="Palatino Linotype"/>
-          <w:sz w:val="20"/>
-          <w:szCs w:val="20"/>
-        </w:rPr>
-        <w:t xml:space="preserve"> </w:t>
-      </w:r>
-      <w:r>
-        <w:rPr>
-          <w:rFonts w:ascii="Palatino Linotype" w:hAnsi="Palatino Linotype"/>
-          <w:bCs/>
-          <w:sz w:val="20"/>
-          <w:szCs w:val="20"/>
-        </w:rPr>
-        <w:t>a</w:t>
-      </w:r>
-      <w:r>
-        <w:rPr>
-          <w:rFonts w:ascii="Palatino Linotype" w:hAnsi="Palatino Linotype"/>
-          <w:bCs/>
-          <w:sz w:val="20"/>
-          <w:szCs w:val="20"/>
-        </w:rPr>
-        <w:t>n approved</w:t>
-      </w:r>
-      <w:r>
-        <w:rPr>
-          <w:rFonts w:ascii="Palatino Linotype" w:hAnsi="Palatino Linotype"/>
-          <w:bCs/>
-          <w:sz w:val="20"/>
-          <w:szCs w:val="20"/>
-        </w:rPr>
-        <w:t xml:space="preserve"> driver intervention program</w:t>
-      </w:r>
-      <w:r>
-        <w:rPr>
-          <w:rFonts w:ascii="Palatino Linotype" w:hAnsi="Palatino Linotype"/>
-          <w:bCs/>
-          <w:sz w:val="20"/>
-          <w:szCs w:val="20"/>
-        </w:rPr>
-        <w:t xml:space="preserve"> or serve 3 days in the Delaware County Jail</w:t>
-      </w:r>
-      <w:r>
-        <w:rPr>
-          <w:rFonts w:ascii="Palatino Linotype" w:hAnsi="Palatino Linotype"/>
-          <w:bCs/>
-          <w:sz w:val="20"/>
-          <w:szCs w:val="20"/>
-        </w:rPr>
-        <w:t>. {% endif %}</w:t>
-      </w:r>
-      <w:r>
-        <w:rPr>
-          <w:rFonts w:ascii="Palatino Linotype" w:hAnsi="Palatino Linotype"/>
-          <w:sz w:val="20"/>
-          <w:szCs w:val="20"/>
-        </w:rPr>
-        <w:t xml:space="preserve">{% if community_control.alcohol_evaluation is true %}  </w:t>
+          <w:sz w:val="20"/>
+          <w:szCs w:val="20"/>
+        </w:rPr>
+        <w:t xml:space="preserve">Shall not come within 500 feet of </w:t>
+      </w:r>
+      <w:r>
+        <w:rPr>
+          <w:rFonts w:ascii="Palatino Linotype" w:hAnsi="Palatino Linotype"/>
+          <w:b/>
+          <w:sz w:val="20"/>
+          <w:szCs w:val="20"/>
+        </w:rPr>
+        <w:t>{{ community_control.not_within_500_feet_person }}</w:t>
+      </w:r>
+      <w:r>
+        <w:rPr>
+          <w:rFonts w:ascii="Palatino Linotype" w:hAnsi="Palatino Linotype"/>
+          <w:sz w:val="20"/>
+          <w:szCs w:val="20"/>
+        </w:rPr>
+        <w:t>.</w:t>
+      </w:r>
+      <w:r>
+        <w:rPr>
+          <w:rFonts w:ascii="Palatino Linotype" w:hAnsi="Palatino Linotype"/>
+          <w:sz w:val="20"/>
+          <w:szCs w:val="20"/>
+        </w:rPr>
+        <w:t>{% endif %}{% if community_control.no_contact_with_ordered is true %}</w:t>
+      </w:r>
+      <w:r>
+        <w:rPr>
+          <w:rFonts w:ascii="Palatino Linotype" w:hAnsi="Palatino Linotype"/>
+          <w:sz w:val="20"/>
+          <w:szCs w:val="20"/>
+        </w:rPr>
+        <w:t xml:space="preserve">  </w:t>
+      </w:r>
+    </w:p>
+    <w:p>
+      <w:pPr>
+        <w:pStyle w:val="ListParagraph"/>
+        <w:numPr>
+          <w:ilvl w:val="0"/>
+          <w:numId w:val="2"/>
+        </w:numPr>
+        <w:tabs>
+          <w:tab w:val="center" w:pos="4680"/>
+        </w:tabs>
+        <w:jc w:val="both"/>
+        <w:rPr>
+          <w:rFonts w:ascii="Palatino Linotype" w:hAnsi="Palatino Linotype"/>
+          <w:bCs/>
+          <w:sz w:val="20"/>
+          <w:szCs w:val="20"/>
+        </w:rPr>
+      </w:pPr>
+      <w:r>
+        <w:rPr>
+          <w:rFonts w:ascii="Palatino Linotype" w:hAnsi="Palatino Linotype"/>
+          <w:bCs/>
+          <w:sz w:val="20"/>
+          <w:szCs w:val="20"/>
+        </w:rPr>
+        <w:t xml:space="preserve">Defendant shall have no contact with </w:t>
+      </w:r>
+      <w:r>
+        <w:rPr>
+          <w:rFonts w:ascii="Palatino Linotype" w:hAnsi="Palatino Linotype"/>
+          <w:b/>
+          <w:bCs/>
+          <w:sz w:val="20"/>
+          <w:szCs w:val="20"/>
+        </w:rPr>
+        <w:t>{{ community_control.no_contact_with_person }}</w:t>
+      </w:r>
+      <w:r>
+        <w:rPr>
+          <w:rFonts w:ascii="Palatino Linotype" w:hAnsi="Palatino Linotype"/>
+          <w:bCs/>
+          <w:sz w:val="20"/>
+          <w:szCs w:val="20"/>
+        </w:rPr>
+        <w:t>.  Contact includes, but is not limited to, landline, cordless, cellular or digital telephone; text; instant messaging; fax; e-mail; voicemail; delivery service; social media; blogging; writings; electronic communications; posting a message; or communications by any other means directly or through another person.</w:t>
+      </w:r>
+      <w:r>
+        <w:rPr>
+          <w:rFonts w:ascii="Palatino Linotype" w:hAnsi="Palatino Linotype"/>
+          <w:bCs/>
+          <w:sz w:val="20"/>
+          <w:szCs w:val="20"/>
+        </w:rPr>
+        <w:t>{% endif %}</w:t>
+      </w:r>
+      <w:r>
+        <w:rPr>
+          <w:rFonts w:ascii="Palatino Linotype" w:hAnsi="Palatino Linotype"/>
+          <w:sz w:val="20"/>
+          <w:szCs w:val="20"/>
+        </w:rPr>
+        <w:t>{% if community_control.driver_intervention_program is true %}</w:t>
+      </w:r>
+      <w:r>
+        <w:rPr>
+          <w:rFonts w:ascii="Palatino Linotype" w:hAnsi="Palatino Linotype"/>
+          <w:sz w:val="20"/>
+          <w:szCs w:val="20"/>
+        </w:rPr>
+        <w:t xml:space="preserve">  </w:t>
       </w:r>
     </w:p>
     <w:p>
@@ -5348,15 +5344,51 @@
           <w:sz w:val="20"/>
           <w:szCs w:val="20"/>
         </w:rPr>
-        <w:t>an alcohol/drug dependency evaluation and comply with any treatment and/or counseling recommendations.  Defendant shall provide community control with proof of monthly compliance. {% endif %}</w:t>
-      </w:r>
-      <w:r>
-        <w:rPr>
-          <w:rFonts w:ascii="Palatino Linotype" w:hAnsi="Palatino Linotype"/>
-          <w:sz w:val="20"/>
-          <w:szCs w:val="20"/>
-        </w:rPr>
-        <w:t xml:space="preserve">{% if community_control.antitheft_program is true %}  </w:t>
+        <w:t>a</w:t>
+      </w:r>
+      <w:r>
+        <w:rPr>
+          <w:rFonts w:ascii="Palatino Linotype" w:hAnsi="Palatino Linotype"/>
+          <w:bCs/>
+          <w:sz w:val="20"/>
+          <w:szCs w:val="20"/>
+        </w:rPr>
+        <w:t>n approved</w:t>
+      </w:r>
+      <w:r>
+        <w:rPr>
+          <w:rFonts w:ascii="Palatino Linotype" w:hAnsi="Palatino Linotype"/>
+          <w:bCs/>
+          <w:sz w:val="20"/>
+          <w:szCs w:val="20"/>
+        </w:rPr>
+        <w:t xml:space="preserve"> driver intervention program</w:t>
+      </w:r>
+      <w:r>
+        <w:rPr>
+          <w:rFonts w:ascii="Palatino Linotype" w:hAnsi="Palatino Linotype"/>
+          <w:bCs/>
+          <w:sz w:val="20"/>
+          <w:szCs w:val="20"/>
+        </w:rPr>
+        <w:t xml:space="preserve"> or serve 3 days in the Delaware County Jail</w:t>
+      </w:r>
+      <w:r>
+        <w:rPr>
+          <w:rFonts w:ascii="Palatino Linotype" w:hAnsi="Palatino Linotype"/>
+          <w:bCs/>
+          <w:sz w:val="20"/>
+          <w:szCs w:val="20"/>
+        </w:rPr>
+        <w:t>. {% endif %}</w:t>
+      </w:r>
+      <w:r>
+        <w:rPr>
+          <w:rFonts w:ascii="Palatino Linotype" w:hAnsi="Palatino Linotype"/>
+          <w:sz w:val="20"/>
+          <w:szCs w:val="20"/>
+        </w:rPr>
+        <w:t xml:space="preserve">{% if community_control.alcohol_evaluation is true %}  </w:t>
       </w:r>
     </w:p>
     <w:p>
@@ -5373,7 +5405,6 @@
         <w:jc w:val="both"/>
         <w:rPr>
           <w:rFonts w:ascii="Palatino Linotype" w:hAnsi="Palatino Linotype"/>
-          <w:bCs/>
           <w:sz w:val="20"/>
           <w:szCs w:val="20"/>
         </w:rPr>
@@ -5402,42 +5433,15 @@
           <w:sz w:val="20"/>
           <w:szCs w:val="20"/>
         </w:rPr>
-        <w:t>an</w:t>
-      </w:r>
-      <w:r>
-        <w:rPr>
-          <w:rFonts w:ascii="Palatino Linotype" w:hAnsi="Palatino Linotype"/>
-          <w:bCs/>
-          <w:sz w:val="20"/>
-          <w:szCs w:val="20"/>
-        </w:rPr>
-        <w:t xml:space="preserve"> approved</w:t>
-      </w:r>
-      <w:r>
-        <w:rPr>
-          <w:rFonts w:ascii="Palatino Linotype" w:hAnsi="Palatino Linotype"/>
-          <w:bCs/>
-          <w:sz w:val="20"/>
-          <w:szCs w:val="20"/>
-        </w:rPr>
-        <w:t xml:space="preserve"> anti-theft/shoplifting program. {% endif %}</w:t>
-      </w:r>
-      <w:r>
-        <w:rPr>
-          <w:rFonts w:ascii="Palatino Linotype" w:hAnsi="Palatino Linotype"/>
-          <w:sz w:val="20"/>
-          <w:szCs w:val="20"/>
-        </w:rPr>
-        <w:t xml:space="preserve">{% if community_control.domestic_violence_program is true %}  </w:t>
-      </w:r>
-      <w:r>
-        <w:rPr>
-          <w:rFonts w:ascii="Palatino Linotype" w:hAnsi="Palatino Linotype"/>
-          <w:bCs/>
-          <w:sz w:val="20"/>
-          <w:szCs w:val="20"/>
-        </w:rPr>
-        <w:t xml:space="preserve"> </w:t>
+        <w:t>an alcohol/drug dependency evaluation and comply with any treatment and/or counseling recommendations.  Defendant shall provide community control with proof of monthly compliance. {% endif %}</w:t>
+      </w:r>
+      <w:r>
+        <w:rPr>
+          <w:rFonts w:ascii="Palatino Linotype" w:hAnsi="Palatino Linotype"/>
+          <w:sz w:val="20"/>
+          <w:szCs w:val="20"/>
+        </w:rPr>
+        <w:t xml:space="preserve">{% if community_control.antitheft_program is true %}  </w:t>
       </w:r>
     </w:p>
     <w:p>
@@ -5483,33 +5487,42 @@
           <w:sz w:val="20"/>
           <w:szCs w:val="20"/>
         </w:rPr>
-        <w:t>a</w:t>
-      </w:r>
-      <w:r>
-        <w:rPr>
-          <w:rFonts w:ascii="Palatino Linotype" w:hAnsi="Palatino Linotype"/>
-          <w:bCs/>
-          <w:sz w:val="20"/>
-          <w:szCs w:val="20"/>
-        </w:rPr>
-        <w:t>n approved</w:t>
-      </w:r>
-      <w:r>
-        <w:rPr>
-          <w:rFonts w:ascii="Palatino Linotype" w:hAnsi="Palatino Linotype"/>
-          <w:bCs/>
-          <w:sz w:val="20"/>
-          <w:szCs w:val="20"/>
-        </w:rPr>
-        <w:t xml:space="preserve"> domestic violence offender program. {% endif %}</w:t>
-      </w:r>
-      <w:r>
-        <w:rPr>
-          <w:rFonts w:ascii="Palatino Linotype" w:hAnsi="Palatino Linotype"/>
-          <w:sz w:val="20"/>
-          <w:szCs w:val="20"/>
-        </w:rPr>
-        <w:t xml:space="preserve">{% if community_control.mental_health_evaluation is true %}  </w:t>
+        <w:t>an</w:t>
+      </w:r>
+      <w:r>
+        <w:rPr>
+          <w:rFonts w:ascii="Palatino Linotype" w:hAnsi="Palatino Linotype"/>
+          <w:bCs/>
+          <w:sz w:val="20"/>
+          <w:szCs w:val="20"/>
+        </w:rPr>
+        <w:t xml:space="preserve"> approved</w:t>
+      </w:r>
+      <w:r>
+        <w:rPr>
+          <w:rFonts w:ascii="Palatino Linotype" w:hAnsi="Palatino Linotype"/>
+          <w:bCs/>
+          <w:sz w:val="20"/>
+          <w:szCs w:val="20"/>
+        </w:rPr>
+        <w:t xml:space="preserve"> anti-theft/shoplifting program. {% endif %}</w:t>
+      </w:r>
+      <w:r>
+        <w:rPr>
+          <w:rFonts w:ascii="Palatino Linotype" w:hAnsi="Palatino Linotype"/>
+          <w:sz w:val="20"/>
+          <w:szCs w:val="20"/>
+        </w:rPr>
+        <w:t xml:space="preserve">{% if community_control.domestic_violence_program is true %}  </w:t>
+      </w:r>
+      <w:r>
+        <w:rPr>
+          <w:rFonts w:ascii="Palatino Linotype" w:hAnsi="Palatino Linotype"/>
+          <w:bCs/>
+          <w:sz w:val="20"/>
+          <w:szCs w:val="20"/>
+        </w:rPr>
+        <w:t xml:space="preserve"> </w:t>
       </w:r>
     </w:p>
     <w:p>
@@ -5538,15 +5551,50 @@
           <w:sz w:val="20"/>
           <w:szCs w:val="20"/>
         </w:rPr>
-        <w:t>Within 90 days obtain a mental health evaluation and comply with any treatment and/or counseling recommendations.  Defendant shall sign a release/consent to permit community control to obtain a copy of records.  Defendant shall provide community control with proof of monthly compliance. {% endif %}</w:t>
-      </w:r>
-      <w:r>
-        <w:rPr>
-          <w:rFonts w:ascii="Palatino Linotype" w:hAnsi="Palatino Linotype"/>
-          <w:sz w:val="20"/>
-          <w:szCs w:val="20"/>
-        </w:rPr>
-        <w:t xml:space="preserve">{% if community_control.anger_management_program is true %}  </w:t>
+        <w:t>Within 90 days provide proof of completion of</w:t>
+      </w:r>
+      <w:r>
+        <w:rPr>
+          <w:rFonts w:ascii="Palatino Linotype" w:hAnsi="Palatino Linotype"/>
+          <w:sz w:val="20"/>
+          <w:szCs w:val="20"/>
+        </w:rPr>
+        <w:t xml:space="preserve"> </w:t>
+      </w:r>
+      <w:r>
+        <w:rPr>
+          <w:rFonts w:ascii="Palatino Linotype" w:hAnsi="Palatino Linotype"/>
+          <w:bCs/>
+          <w:sz w:val="20"/>
+          <w:szCs w:val="20"/>
+        </w:rPr>
+        <w:t>a</w:t>
+      </w:r>
+      <w:r>
+        <w:rPr>
+          <w:rFonts w:ascii="Palatino Linotype" w:hAnsi="Palatino Linotype"/>
+          <w:bCs/>
+          <w:sz w:val="20"/>
+          <w:szCs w:val="20"/>
+        </w:rPr>
+        <w:t>n approved</w:t>
+      </w:r>
+      <w:r>
+        <w:rPr>
+          <w:rFonts w:ascii="Palatino Linotype" w:hAnsi="Palatino Linotype"/>
+          <w:bCs/>
+          <w:sz w:val="20"/>
+          <w:szCs w:val="20"/>
+        </w:rPr>
+        <w:t xml:space="preserve"> domestic violence offender program. {% endif %}</w:t>
+      </w:r>
+      <w:r>
+        <w:rPr>
+          <w:rFonts w:ascii="Palatino Linotype" w:hAnsi="Palatino Linotype"/>
+          <w:sz w:val="20"/>
+          <w:szCs w:val="20"/>
+        </w:rPr>
+        <w:t xml:space="preserve">{% if community_control.mental_health_evaluation is true %}  </w:t>
       </w:r>
     </w:p>
     <w:p>
@@ -5575,32 +5623,15 @@
           <w:sz w:val="20"/>
           <w:szCs w:val="20"/>
         </w:rPr>
-        <w:t>Within 90 days provide proof of completion of</w:t>
-      </w:r>
-      <w:r>
-        <w:rPr>
-          <w:rFonts w:ascii="Palatino Linotype" w:hAnsi="Palatino Linotype"/>
-          <w:sz w:val="20"/>
-          <w:szCs w:val="20"/>
-        </w:rPr>
-        <w:t xml:space="preserve"> </w:t>
-      </w:r>
-      <w:r>
-        <w:rPr>
-          <w:rFonts w:ascii="Palatino Linotype" w:hAnsi="Palatino Linotype"/>
-          <w:bCs/>
-          <w:sz w:val="20"/>
-          <w:szCs w:val="20"/>
-        </w:rPr>
-        <w:t>a class in anger management.{% endif %}</w:t>
-      </w:r>
-      <w:r>
-        <w:rPr>
-          <w:rFonts w:ascii="Palatino Linotype" w:hAnsi="Palatino Linotype"/>
-          <w:sz w:val="20"/>
-          <w:szCs w:val="20"/>
-        </w:rPr>
-        <w:t xml:space="preserve">{% if community_control.pay_restitution is true %}  </w:t>
+        <w:t>Within 90 days obtain a mental health evaluation and comply with any treatment and/or counseling recommendations.  Defendant shall sign a release/consent to permit community control to obtain a copy of records.  Defendant shall provide community control with proof of monthly compliance. {% endif %}</w:t>
+      </w:r>
+      <w:r>
+        <w:rPr>
+          <w:rFonts w:ascii="Palatino Linotype" w:hAnsi="Palatino Linotype"/>
+          <w:sz w:val="20"/>
+          <w:szCs w:val="20"/>
+        </w:rPr>
+        <w:t xml:space="preserve">{% if community_control.anger_management_program is true %}  </w:t>
       </w:r>
     </w:p>
     <w:p>
@@ -5617,73 +5648,23 @@
         <w:jc w:val="both"/>
         <w:rPr>
           <w:rFonts w:ascii="Palatino Linotype" w:hAnsi="Palatino Linotype"/>
-          <w:b/>
-          <w:bCs/>
-          <w:sz w:val="20"/>
-          <w:szCs w:val="20"/>
-        </w:rPr>
-      </w:pPr>
-      <w:r>
-        <w:rPr>
-          <w:rFonts w:ascii="Palatino Linotype" w:hAnsi="Palatino Linotype"/>
-          <w:sz w:val="20"/>
-          <w:szCs w:val="20"/>
-        </w:rPr>
-        <w:t xml:space="preserve">Within 60 days pay restitution of </w:t>
-      </w:r>
-      <w:r>
-        <w:rPr>
-          <w:rFonts w:ascii="Palatino Linotype" w:hAnsi="Palatino Linotype"/>
-          <w:b/>
-          <w:sz w:val="20"/>
-          <w:szCs w:val="20"/>
-        </w:rPr>
-        <w:t>${{ community_control.pay_restitution_amount }}</w:t>
-      </w:r>
-      <w:r>
-        <w:rPr>
-          <w:rFonts w:ascii="Palatino Linotype" w:hAnsi="Palatino Linotype"/>
-          <w:sz w:val="20"/>
-          <w:szCs w:val="20"/>
-        </w:rPr>
-        <w:t xml:space="preserve">, for which judgment is granted, </w:t>
-      </w:r>
-      <w:r>
-        <w:rPr>
-          <w:rFonts w:ascii="Palatino Linotype" w:hAnsi="Palatino Linotype"/>
-          <w:sz w:val="20"/>
-          <w:szCs w:val="20"/>
-        </w:rPr>
-        <w:t xml:space="preserve">payable </w:t>
-      </w:r>
-      <w:r>
-        <w:rPr>
-          <w:rFonts w:ascii="Palatino Linotype" w:hAnsi="Palatino Linotype"/>
-          <w:sz w:val="20"/>
-          <w:szCs w:val="20"/>
-        </w:rPr>
-        <w:t xml:space="preserve">through the Clerk’s office with </w:t>
-      </w:r>
-      <w:r>
-        <w:rPr>
-          <w:rFonts w:ascii="Palatino Linotype" w:hAnsi="Palatino Linotype"/>
-          <w:sz w:val="20"/>
-          <w:szCs w:val="20"/>
-        </w:rPr>
-        <w:t xml:space="preserve">cash, or with a </w:t>
-      </w:r>
-      <w:r>
-        <w:rPr>
-          <w:rFonts w:ascii="Palatino Linotype" w:hAnsi="Palatino Linotype"/>
-          <w:sz w:val="20"/>
-          <w:szCs w:val="20"/>
-        </w:rPr>
-        <w:t>cashier’s check or money order payable to</w:t>
-      </w:r>
-      <w:r>
-        <w:rPr>
-          <w:rFonts w:ascii="Palatino Linotype" w:hAnsi="Palatino Linotype"/>
-          <w:b/>
+          <w:bCs/>
+          <w:sz w:val="20"/>
+          <w:szCs w:val="20"/>
+        </w:rPr>
+      </w:pPr>
+      <w:r>
+        <w:rPr>
+          <w:rFonts w:ascii="Palatino Linotype" w:hAnsi="Palatino Linotype"/>
+          <w:bCs/>
+          <w:sz w:val="20"/>
+          <w:szCs w:val="20"/>
+        </w:rPr>
+        <w:t>Within 90 days provide proof of completion of</w:t>
+      </w:r>
+      <w:r>
+        <w:rPr>
+          <w:rFonts w:ascii="Palatino Linotype" w:hAnsi="Palatino Linotype"/>
           <w:sz w:val="20"/>
           <w:szCs w:val="20"/>
         </w:rPr>
@@ -5692,35 +5673,19 @@
       <w:r>
         <w:rPr>
           <w:rFonts w:ascii="Palatino Linotype" w:hAnsi="Palatino Linotype"/>
-          <w:sz w:val="20"/>
-          <w:szCs w:val="20"/>
-          <w:u w:val="single"/>
-        </w:rPr>
-        <w:t>{{ community_control.pay_restitution_to }}</w:t>
-      </w:r>
-      <w:r>
-        <w:rPr>
-          <w:rFonts w:ascii="Palatino Linotype" w:hAnsi="Palatino Linotype"/>
-          <w:sz w:val="20"/>
-          <w:szCs w:val="20"/>
-        </w:rPr>
-        <w:t>.  The Court ORDERS that any payments made by Defendant be first directed toward the payment of restitution.</w:t>
-      </w:r>
-      <w:r>
-        <w:rPr>
-          <w:rFonts w:ascii="Palatino Linotype" w:hAnsi="Palatino Linotype"/>
-          <w:sz w:val="20"/>
-          <w:szCs w:val="20"/>
-        </w:rPr>
-        <w:t>{% endif %}</w:t>
-      </w:r>
-      <w:r>
-        <w:rPr>
-          <w:rFonts w:ascii="Palatino Linotype" w:hAnsi="Palatino Linotype"/>
-          <w:sz w:val="20"/>
-          <w:szCs w:val="20"/>
-        </w:rPr>
-        <w:t xml:space="preserve">{% if community_control.alcohol_monitoring is true %}  </w:t>
+          <w:bCs/>
+          <w:sz w:val="20"/>
+          <w:szCs w:val="20"/>
+        </w:rPr>
+        <w:t>a class in anger management.{% endif %}</w:t>
+      </w:r>
+      <w:r>
+        <w:rPr>
+          <w:rFonts w:ascii="Palatino Linotype" w:hAnsi="Palatino Linotype"/>
+          <w:sz w:val="20"/>
+          <w:szCs w:val="20"/>
+        </w:rPr>
+        <w:t xml:space="preserve">{% if community_control.pay_restitution is true %}  </w:t>
       </w:r>
     </w:p>
     <w:p>
@@ -5749,7 +5714,135 @@
           <w:sz w:val="20"/>
           <w:szCs w:val="20"/>
         </w:rPr>
+        <w:t xml:space="preserve">Within 60 days pay restitution of </w:t>
+      </w:r>
+      <w:r>
+        <w:rPr>
+          <w:rFonts w:ascii="Palatino Linotype" w:hAnsi="Palatino Linotype"/>
+          <w:b/>
+          <w:sz w:val="20"/>
+          <w:szCs w:val="20"/>
+        </w:rPr>
+        <w:t>${{ community_control.pay_restitution_amount }}</w:t>
+      </w:r>
+      <w:r>
+        <w:rPr>
+          <w:rFonts w:ascii="Palatino Linotype" w:hAnsi="Palatino Linotype"/>
+          <w:sz w:val="20"/>
+          <w:szCs w:val="20"/>
+        </w:rPr>
+        <w:t xml:space="preserve">, for which judgment is granted, </w:t>
+      </w:r>
+      <w:r>
+        <w:rPr>
+          <w:rFonts w:ascii="Palatino Linotype" w:hAnsi="Palatino Linotype"/>
+          <w:sz w:val="20"/>
+          <w:szCs w:val="20"/>
+        </w:rPr>
+        <w:t xml:space="preserve">payable </w:t>
+      </w:r>
+      <w:r>
+        <w:rPr>
+          <w:rFonts w:ascii="Palatino Linotype" w:hAnsi="Palatino Linotype"/>
+          <w:sz w:val="20"/>
+          <w:szCs w:val="20"/>
+        </w:rPr>
+        <w:t xml:space="preserve">through the Clerk’s office with </w:t>
+      </w:r>
+      <w:r>
+        <w:rPr>
+          <w:rFonts w:ascii="Palatino Linotype" w:hAnsi="Palatino Linotype"/>
+          <w:sz w:val="20"/>
+          <w:szCs w:val="20"/>
+        </w:rPr>
+        <w:t xml:space="preserve">cash, or with a </w:t>
+      </w:r>
+      <w:r>
+        <w:rPr>
+          <w:rFonts w:ascii="Palatino Linotype" w:hAnsi="Palatino Linotype"/>
+          <w:sz w:val="20"/>
+          <w:szCs w:val="20"/>
+        </w:rPr>
+        <w:t>cashier’s check or money order payable to</w:t>
+      </w:r>
+      <w:r>
+        <w:rPr>
+          <w:rFonts w:ascii="Palatino Linotype" w:hAnsi="Palatino Linotype"/>
+          <w:b/>
+          <w:sz w:val="20"/>
+          <w:szCs w:val="20"/>
+        </w:rPr>
+        <w:t xml:space="preserve"> </w:t>
+      </w:r>
+      <w:r>
+        <w:rPr>
+          <w:rFonts w:ascii="Palatino Linotype" w:hAnsi="Palatino Linotype"/>
+          <w:sz w:val="20"/>
+          <w:szCs w:val="20"/>
+          <w:u w:val="single"/>
+        </w:rPr>
+        <w:t>{{ community_control.pay_restitution_to }}</w:t>
+      </w:r>
+      <w:r>
+        <w:rPr>
+          <w:rFonts w:ascii="Palatino Linotype" w:hAnsi="Palatino Linotype"/>
+          <w:sz w:val="20"/>
+          <w:szCs w:val="20"/>
+        </w:rPr>
+        <w:t xml:space="preserve">.  The Court ORDERS that any payments made by </w:t>
+      </w:r>
+      <w:r>
+        <w:rPr>
+          <w:rFonts w:ascii="Palatino Linotype" w:hAnsi="Palatino Linotype"/>
+          <w:sz w:val="20"/>
+          <w:szCs w:val="20"/>
+        </w:rPr>
         <w:lastRenderedPageBreak/>
+        <w:t>Defendant be first directed toward the payment of restitution.</w:t>
+      </w:r>
+      <w:r>
+        <w:rPr>
+          <w:rFonts w:ascii="Palatino Linotype" w:hAnsi="Palatino Linotype"/>
+          <w:sz w:val="20"/>
+          <w:szCs w:val="20"/>
+        </w:rPr>
+        <w:t>{% endif %}</w:t>
+      </w:r>
+      <w:r>
+        <w:rPr>
+          <w:rFonts w:ascii="Palatino Linotype" w:hAnsi="Palatino Linotype"/>
+          <w:sz w:val="20"/>
+          <w:szCs w:val="20"/>
+        </w:rPr>
+        <w:t xml:space="preserve">{% if community_control.alcohol_monitoring is true %}  </w:t>
+      </w:r>
+    </w:p>
+    <w:p>
+      <w:pPr>
+        <w:pStyle w:val="ListParagraph"/>
+        <w:widowControl/>
+        <w:numPr>
+          <w:ilvl w:val="0"/>
+          <w:numId w:val="2"/>
+        </w:numPr>
+        <w:autoSpaceDE/>
+        <w:autoSpaceDN/>
+        <w:adjustRightInd/>
+        <w:jc w:val="both"/>
+        <w:rPr>
+          <w:rFonts w:ascii="Palatino Linotype" w:hAnsi="Palatino Linotype"/>
+          <w:b/>
+          <w:bCs/>
+          <w:sz w:val="20"/>
+          <w:szCs w:val="20"/>
+        </w:rPr>
+      </w:pPr>
+      <w:r>
+        <w:rPr>
+          <w:rFonts w:ascii="Palatino Linotype" w:hAnsi="Palatino Linotype"/>
+          <w:sz w:val="20"/>
+          <w:szCs w:val="20"/>
+        </w:rPr>
         <w:t>{% if currently_in_jail == ‘Yes’ %}Prior to release from jail, Defendant shall be fitted for a SCRAM unit. {% else %}Defendant shall report forthwith to the Office of Community Control to be fitted with a SCRAM unit. {% endif %}Defendant shall s</w:t>
       </w:r>
       <w:r>
@@ -6780,7 +6873,16 @@
           <w:sz w:val="16"/>
           <w:szCs w:val="16"/>
         </w:rPr>
-        <w:t>Prosecutor’s Office: PS    OM     EM; Defendant’s Attorney: PS     OM     EM; {{ defendant.first_name }} {{ defendant.last_name}}: PS     OM     EM; Community Control: PS    EM; County Jail: PS   EM;</w:t>
+        <w:t xml:space="preserve">Prosecutor’s Office: PS    OM     EM; Defendant’s Attorney: PS     OM     EM; {{ defendant.first_name }} {{ defendant.last_name}}: PS     </w:t>
+      </w:r>
+      <w:r>
+        <w:rPr>
+          <w:rFonts w:ascii="Palatino Linotype" w:hAnsi="Palatino Linotype"/>
+          <w:sz w:val="16"/>
+          <w:szCs w:val="16"/>
+        </w:rPr>
+        <w:lastRenderedPageBreak/>
+        <w:t>OM     EM; Community Control: PS    EM; County Jail: PS   EM;</w:t>
       </w:r>
     </w:p>
     <w:p>

</xml_diff>